<commit_message>
Major Revision: Beam Input
Beam initialization was revised completely. Now allows input from CST,
text files, Twiss parameters, Gauss and Raleygh distributions etc. The
code now allows asymmetric beam intput and is ready for 3D cylindrical
coordinates.
</commit_message>
<xml_diff>
--- a/docs/hellweg2d_interface_guide.docx
+++ b/docs/hellweg2d_interface_guide.docx
@@ -1,6 +1,6 @@
 
 <file path=word/document.xml><?xml version="1.0" encoding="utf-8"?>
-<w:document xmlns:wpc="http://schemas.microsoft.com/office/word/2010/wordprocessingCanvas" xmlns:cx="http://schemas.microsoft.com/office/drawing/2014/chartex" xmlns:cx1="http://schemas.microsoft.com/office/drawing/2015/9/8/chartex" xmlns:cx2="http://schemas.microsoft.com/office/drawing/2015/10/21/chartex" xmlns:mc="http://schemas.openxmlformats.org/markup-compatibility/2006" xmlns:o="urn:schemas-microsoft-com:office:office" xmlns:r="http://schemas.openxmlformats.org/officeDocument/2006/relationships" xmlns:m="http://schemas.openxmlformats.org/officeDocument/2006/math" xmlns:v="urn:schemas-microsoft-com:vml" xmlns:wp14="http://schemas.microsoft.com/office/word/2010/wordprocessingDrawing" xmlns:wp="http://schemas.openxmlformats.org/drawingml/2006/wordprocessingDrawing" xmlns:w10="urn:schemas-microsoft-com:office:word" xmlns:w="http://schemas.openxmlformats.org/wordprocessingml/2006/main" xmlns:w14="http://schemas.microsoft.com/office/word/2010/wordml" xmlns:w15="http://schemas.microsoft.com/office/word/2012/wordml" xmlns:w16se="http://schemas.microsoft.com/office/word/2015/wordml/symex" xmlns:wpg="http://schemas.microsoft.com/office/word/2010/wordprocessingGroup" xmlns:wpi="http://schemas.microsoft.com/office/word/2010/wordprocessingInk" xmlns:wne="http://schemas.microsoft.com/office/word/2006/wordml" xmlns:wps="http://schemas.microsoft.com/office/word/2010/wordprocessingShape" mc:Ignorable="w14 w15 w16se wp14">
+<w:document xmlns:wpc="http://schemas.microsoft.com/office/word/2010/wordprocessingCanvas" xmlns:cx="http://schemas.microsoft.com/office/drawing/2014/chartex" xmlns:cx1="http://schemas.microsoft.com/office/drawing/2015/9/8/chartex" xmlns:cx2="http://schemas.microsoft.com/office/drawing/2015/10/21/chartex" xmlns:cx3="http://schemas.microsoft.com/office/drawing/2016/5/9/chartex" xmlns:cx4="http://schemas.microsoft.com/office/drawing/2016/5/10/chartex" xmlns:cx5="http://schemas.microsoft.com/office/drawing/2016/5/11/chartex" xmlns:mc="http://schemas.openxmlformats.org/markup-compatibility/2006" xmlns:o="urn:schemas-microsoft-com:office:office" xmlns:r="http://schemas.openxmlformats.org/officeDocument/2006/relationships" xmlns:m="http://schemas.openxmlformats.org/officeDocument/2006/math" xmlns:v="urn:schemas-microsoft-com:vml" xmlns:wp14="http://schemas.microsoft.com/office/word/2010/wordprocessingDrawing" xmlns:wp="http://schemas.openxmlformats.org/drawingml/2006/wordprocessingDrawing" xmlns:w10="urn:schemas-microsoft-com:office:word" xmlns:w="http://schemas.openxmlformats.org/wordprocessingml/2006/main" xmlns:w14="http://schemas.microsoft.com/office/word/2010/wordml" xmlns:w15="http://schemas.microsoft.com/office/word/2012/wordml" xmlns:w16se="http://schemas.microsoft.com/office/word/2015/wordml/symex" xmlns:wpg="http://schemas.microsoft.com/office/word/2010/wordprocessingGroup" xmlns:wpi="http://schemas.microsoft.com/office/word/2010/wordprocessingInk" xmlns:wne="http://schemas.microsoft.com/office/word/2006/wordml" xmlns:wps="http://schemas.microsoft.com/office/word/2010/wordprocessingShape" mc:Ignorable="w14 w15 w16se wp14">
   <w:body>
     <w:p/>
     <w:p>
@@ -197,21 +197,66 @@
           <w:iCs/>
           <w:sz w:val="22"/>
         </w:rPr>
-        <w:t xml:space="preserve">COULOMB – </w:t>
-      </w:r>
-      <w:r>
-        <w:rPr>
-          <w:sz w:val="22"/>
-        </w:rPr>
-        <w:t xml:space="preserve">defines a space charge influence. </w:t>
-      </w:r>
-      <w:r>
-        <w:rPr>
-          <w:i/>
-          <w:iCs/>
-          <w:sz w:val="22"/>
-        </w:rPr>
-        <w:t xml:space="preserve">Ex. OPTIONS COULOMB REVERSE </w:t>
+        <w:t>MAGNETIZED</w:t>
+      </w:r>
+      <w:r>
+        <w:rPr>
+          <w:i/>
+          <w:iCs/>
+          <w:sz w:val="22"/>
+        </w:rPr>
+        <w:t xml:space="preserve"> – </w:t>
+      </w:r>
+      <w:r>
+        <w:rPr>
+          <w:sz w:val="22"/>
+        </w:rPr>
+        <w:t xml:space="preserve">The code assumes that the beam is born in the magnetic field with </w:t>
+      </w:r>
+      <w:proofErr w:type="spellStart"/>
+      <w:r>
+        <w:rPr>
+          <w:sz w:val="22"/>
+        </w:rPr>
+        <w:t>Bz</w:t>
+      </w:r>
+      <w:proofErr w:type="spellEnd"/>
+      <w:r>
+        <w:rPr>
+          <w:sz w:val="22"/>
+        </w:rPr>
+        <w:t>(0).</w:t>
+      </w:r>
+    </w:p>
+    <w:p>
+      <w:pPr>
+        <w:rPr>
+          <w:sz w:val="22"/>
+        </w:rPr>
+      </w:pPr>
+      <w:r>
+        <w:rPr>
+          <w:i/>
+          <w:iCs/>
+          <w:sz w:val="22"/>
+        </w:rPr>
+        <w:t xml:space="preserve">Ex. OPTIONS </w:t>
+      </w:r>
+      <w:r>
+        <w:rPr>
+          <w:i/>
+          <w:iCs/>
+          <w:sz w:val="22"/>
+        </w:rPr>
+        <w:t>MAGNETIZED</w:t>
+      </w:r>
+      <w:r>
+        <w:rPr>
+          <w:i/>
+          <w:iCs/>
+          <w:sz w:val="22"/>
+        </w:rPr>
+        <w:t xml:space="preserve"> </w:t>
       </w:r>
     </w:p>
     <w:p>
@@ -345,6 +390,7 @@
         <w:rPr>
           <w:sz w:val="22"/>
         </w:rPr>
+        <w:lastRenderedPageBreak/>
         <w:t xml:space="preserve">The following input file format must be used: first column is </w:t>
       </w:r>
       <w:r>
@@ -396,7 +442,6 @@
         <w:rPr>
           <w:noProof/>
         </w:rPr>
-        <w:lastRenderedPageBreak/>
         <w:drawing>
           <wp:inline distT="0" distB="0" distL="0" distR="0" wp14:anchorId="40256C44" wp14:editId="60994CBB">
             <wp:extent cx="1920406" cy="1341236"/>
@@ -906,6 +951,7 @@
         <w:rPr>
           <w:sz w:val="22"/>
         </w:rPr>
+        <w:lastRenderedPageBreak/>
         <w:t>Fig. 1</w:t>
       </w:r>
       <w:r>
@@ -962,7 +1008,6 @@
           <w:sz w:val="22"/>
           <w:u w:val="single"/>
         </w:rPr>
-        <w:lastRenderedPageBreak/>
         <w:t>- POWER.</w:t>
       </w:r>
       <w:r>
@@ -1016,21 +1061,7 @@
         <w:rPr>
           <w:sz w:val="22"/>
         </w:rPr>
-        <w:t xml:space="preserve">[grad] (this parameter can be undefined – in this case it will be automatically assumed to be </w:t>
-      </w:r>
-      <w:proofErr w:type="gramStart"/>
-      <w:r>
-        <w:rPr>
-          <w:sz w:val="22"/>
-        </w:rPr>
-        <w:t>zero )</w:t>
-      </w:r>
-      <w:proofErr w:type="gramEnd"/>
-      <w:r>
-        <w:rPr>
-          <w:sz w:val="22"/>
-        </w:rPr>
-        <w:t xml:space="preserve"> </w:t>
+        <w:t xml:space="preserve">[grad] (this parameter can be undefined – in this case it will be automatically assumed to be zero ) </w:t>
       </w:r>
     </w:p>
     <w:p>
@@ -1062,7 +1093,25 @@
           <w:iCs/>
           <w:sz w:val="22"/>
         </w:rPr>
-        <w:t xml:space="preserve">Ex. COUPLER 4.5 5712 90 </w:t>
+        <w:t xml:space="preserve">Ex. </w:t>
+      </w:r>
+      <w:r>
+        <w:rPr>
+          <w:i/>
+          <w:iCs/>
+          <w:sz w:val="22"/>
+        </w:rPr>
+        <w:t>POWER</w:t>
+      </w:r>
+      <w:bookmarkStart w:id="0" w:name="_GoBack"/>
+      <w:bookmarkEnd w:id="0"/>
+      <w:r>
+        <w:rPr>
+          <w:i/>
+          <w:iCs/>
+          <w:sz w:val="22"/>
+        </w:rPr>
+        <w:t xml:space="preserve"> 4.5 5712 90 </w:t>
       </w:r>
     </w:p>
     <w:p>
@@ -1500,15 +1549,7 @@
           <w:iCs/>
           <w:sz w:val="22"/>
         </w:rPr>
-        <w:t xml:space="preserve">Ex. DRIFT 10.0 2.0 </w:t>
-      </w:r>
-      <w:r>
-        <w:rPr>
-          <w:i/>
-          <w:iCs/>
-          <w:sz w:val="22"/>
-        </w:rPr>
-        <w:t>100</w:t>
+        <w:t>Ex. DRIFT 10.0 2.0 100</w:t>
       </w:r>
     </w:p>
     <w:p>
@@ -1556,15 +1597,7 @@
         <w:rPr>
           <w:sz w:val="22"/>
         </w:rPr>
-        <w:t>. If this line is present, the code will export the live particle parameters (phase, energy, radius, azimuth and radial velocity) at position define i</w:t>
-      </w:r>
-      <w:bookmarkStart w:id="0" w:name="_GoBack"/>
-      <w:bookmarkEnd w:id="0"/>
-      <w:r>
-        <w:rPr>
-          <w:sz w:val="22"/>
-        </w:rPr>
-        <w:t>n the INPUT to the defined file</w:t>
+        <w:t>. If this line is present, the code will export the live particle parameters (phase, energy, radius, azimuth and radial velocity) at position define in the INPUT to the defined file</w:t>
       </w:r>
     </w:p>
     <w:p>
@@ -2016,23 +2049,13 @@
           <w:sz w:val="22"/>
         </w:rPr>
       </w:pPr>
-      <w:proofErr w:type="gramStart"/>
-      <w:r>
-        <w:rPr>
-          <w:i/>
-          <w:iCs/>
-          <w:sz w:val="22"/>
-        </w:rPr>
-        <w:t>Ex. !This</w:t>
-      </w:r>
-      <w:proofErr w:type="gramEnd"/>
-      <w:r>
-        <w:rPr>
-          <w:i/>
-          <w:iCs/>
-          <w:sz w:val="22"/>
-        </w:rPr>
-        <w:t xml:space="preserve"> line is a comment</w:t>
+      <w:r>
+        <w:rPr>
+          <w:i/>
+          <w:iCs/>
+          <w:sz w:val="22"/>
+        </w:rPr>
+        <w:t>Ex. !This line is a comment</w:t>
       </w:r>
     </w:p>
     <w:p>
@@ -2591,21 +2614,7 @@
         <w:rPr>
           <w:sz w:val="22"/>
         </w:rPr>
-        <w:t xml:space="preserve">; normalized value of electrical accelerating field </w:t>
-      </w:r>
-      <w:proofErr w:type="gramStart"/>
-      <w:r>
-        <w:rPr>
-          <w:sz w:val="22"/>
-        </w:rPr>
-        <w:t>intensity ;</w:t>
-      </w:r>
-      <w:proofErr w:type="gramEnd"/>
-      <w:r>
-        <w:rPr>
-          <w:sz w:val="22"/>
-        </w:rPr>
-        <w:t xml:space="preserve"> normalized attenuation factor αλ</w:t>
+        <w:t>; normalized value of electrical accelerating field intensity ; normalized attenuation factor αλ</w:t>
       </w:r>
       <w:r>
         <w:rPr>
@@ -2693,21 +2702,7 @@
         <w:rPr>
           <w:sz w:val="22"/>
         </w:rPr>
-        <w:t xml:space="preserve">It necessary to define allowable variations of the values of the accelerating electrical field on the end of the buncher. User can choose between 3 field dimensions: dimensionless field A; normalized electrical </w:t>
-      </w:r>
-      <w:proofErr w:type="gramStart"/>
-      <w:r>
-        <w:rPr>
-          <w:sz w:val="22"/>
-        </w:rPr>
-        <w:t>field ;</w:t>
-      </w:r>
-      <w:proofErr w:type="gramEnd"/>
-      <w:r>
-        <w:rPr>
-          <w:sz w:val="22"/>
-        </w:rPr>
-        <w:t xml:space="preserve"> absolute value of electrical field E [MV/m]. </w:t>
+        <w:t xml:space="preserve">It necessary to define allowable variations of the values of the accelerating electrical field on the end of the buncher. User can choose between 3 field dimensions: dimensionless field A; normalized electrical field ; absolute value of electrical field E [MV/m]. </w:t>
       </w:r>
     </w:p>
     <w:p>
@@ -3249,7 +3244,7 @@
       </w:pPr>
     </w:pPrDefault>
   </w:docDefaults>
-  <w:latentStyles w:defLockedState="0" w:defUIPriority="99" w:defSemiHidden="0" w:defUnhideWhenUsed="0" w:defQFormat="0" w:count="373">
+  <w:latentStyles w:defLockedState="0" w:defUIPriority="99" w:defSemiHidden="0" w:defUnhideWhenUsed="0" w:defQFormat="0" w:count="374">
     <w:lsdException w:name="Normal" w:uiPriority="0" w:qFormat="1"/>
     <w:lsdException w:name="heading 1" w:uiPriority="9" w:qFormat="1"/>
     <w:lsdException w:name="heading 2" w:semiHidden="1" w:uiPriority="9" w:unhideWhenUsed="1" w:qFormat="1"/>
@@ -3355,7 +3350,6 @@
     <w:lsdException w:name="HTML Sample" w:semiHidden="1" w:unhideWhenUsed="1"/>
     <w:lsdException w:name="HTML Typewriter" w:semiHidden="1" w:unhideWhenUsed="1"/>
     <w:lsdException w:name="HTML Variable" w:semiHidden="1" w:unhideWhenUsed="1"/>
-    <w:lsdException w:name="Normal Table" w:semiHidden="1" w:unhideWhenUsed="1"/>
     <w:lsdException w:name="annotation subject" w:semiHidden="1" w:unhideWhenUsed="1"/>
     <w:lsdException w:name="No List" w:semiHidden="1" w:unhideWhenUsed="1"/>
     <w:lsdException w:name="Outline List 1" w:semiHidden="1" w:unhideWhenUsed="1"/>
@@ -3402,10 +3396,8 @@
     <w:lsdException w:name="Table Subtle 2" w:semiHidden="1" w:unhideWhenUsed="1"/>
     <w:lsdException w:name="Table Web 1" w:semiHidden="1" w:unhideWhenUsed="1"/>
     <w:lsdException w:name="Table Web 2" w:semiHidden="1" w:unhideWhenUsed="1"/>
-    <w:lsdException w:name="Table Web 3" w:semiHidden="1" w:unhideWhenUsed="1"/>
     <w:lsdException w:name="Balloon Text" w:semiHidden="1" w:unhideWhenUsed="1"/>
     <w:lsdException w:name="Table Grid" w:uiPriority="59"/>
-    <w:lsdException w:name="Table Theme" w:semiHidden="1" w:unhideWhenUsed="1"/>
     <w:lsdException w:name="Placeholder Text" w:semiHidden="1"/>
     <w:lsdException w:name="No Spacing" w:uiPriority="1" w:qFormat="1"/>
     <w:lsdException w:name="Light Shading" w:uiPriority="60"/>
@@ -3623,6 +3615,7 @@
     <w:lsdException w:name="List Table 7 Colorful Accent 6" w:uiPriority="52"/>
     <w:lsdException w:name="Mention" w:semiHidden="1" w:unhideWhenUsed="1"/>
     <w:lsdException w:name="Smart Hyperlink" w:semiHidden="1" w:unhideWhenUsed="1"/>
+    <w:lsdException w:name="Hashtag" w:semiHidden="1" w:unhideWhenUsed="1"/>
   </w:latentStyles>
   <w:style w:type="paragraph" w:default="1" w:styleId="Normal">
     <w:name w:val="Normal"/>

</xml_diff>

<commit_message>
New Space Charge Algorithm
We added new elliptic space charge algorithm, identified by keyword
ELLIPTIC in SPCHARGE line. Lapostolle algorithm is still kept.
Benchmarking and debugging is still in progress.
</commit_message>
<xml_diff>
--- a/docs/hellweg2d_interface_guide.docx
+++ b/docs/hellweg2d_interface_guide.docx
@@ -298,14 +298,27 @@
       <w:r>
         <w:t xml:space="preserve">Figure </w:t>
       </w:r>
-      <w:fldSimple w:instr=" SEQ Figure \* ARABIC ">
-        <w:r>
-          <w:rPr>
-            <w:noProof/>
-          </w:rPr>
-          <w:t>1</w:t>
-        </w:r>
-      </w:fldSimple>
+      <w:r>
+        <w:fldChar w:fldCharType="begin"/>
+      </w:r>
+      <w:r>
+        <w:instrText xml:space="preserve"> SEQ Figure \* ARABIC </w:instrText>
+      </w:r>
+      <w:r>
+        <w:fldChar w:fldCharType="separate"/>
+      </w:r>
+      <w:r>
+        <w:rPr>
+          <w:noProof/>
+        </w:rPr>
+        <w:t>1</w:t>
+      </w:r>
+      <w:r>
+        <w:rPr>
+          <w:noProof/>
+        </w:rPr>
+        <w:fldChar w:fldCharType="end"/>
+      </w:r>
       <w:bookmarkEnd w:id="0"/>
       <w:r>
         <w:t xml:space="preserve">. </w:t>
@@ -1173,14 +1186,27 @@
       <w:r>
         <w:t xml:space="preserve">Figure </w:t>
       </w:r>
-      <w:fldSimple w:instr=" SEQ Figure \* ARABIC ">
-        <w:r>
-          <w:rPr>
-            <w:noProof/>
-          </w:rPr>
-          <w:t>2</w:t>
-        </w:r>
-      </w:fldSimple>
+      <w:r>
+        <w:fldChar w:fldCharType="begin"/>
+      </w:r>
+      <w:r>
+        <w:instrText xml:space="preserve"> SEQ Figure \* ARABIC </w:instrText>
+      </w:r>
+      <w:r>
+        <w:fldChar w:fldCharType="separate"/>
+      </w:r>
+      <w:r>
+        <w:rPr>
+          <w:noProof/>
+        </w:rPr>
+        <w:t>2</w:t>
+      </w:r>
+      <w:r>
+        <w:rPr>
+          <w:noProof/>
+        </w:rPr>
+        <w:fldChar w:fldCharType="end"/>
+      </w:r>
       <w:r>
         <w:t>.</w:t>
       </w:r>
@@ -4263,14 +4289,27 @@
       <w:r>
         <w:t xml:space="preserve">Figure </w:t>
       </w:r>
-      <w:fldSimple w:instr=" SEQ Figure \* ARABIC ">
-        <w:r>
-          <w:rPr>
-            <w:noProof/>
-          </w:rPr>
-          <w:t>3</w:t>
-        </w:r>
-      </w:fldSimple>
+      <w:r>
+        <w:fldChar w:fldCharType="begin"/>
+      </w:r>
+      <w:r>
+        <w:instrText xml:space="preserve"> SEQ Figure \* ARABIC </w:instrText>
+      </w:r>
+      <w:r>
+        <w:fldChar w:fldCharType="separate"/>
+      </w:r>
+      <w:r>
+        <w:rPr>
+          <w:noProof/>
+        </w:rPr>
+        <w:t>3</w:t>
+      </w:r>
+      <w:r>
+        <w:rPr>
+          <w:noProof/>
+        </w:rPr>
+        <w:fldChar w:fldCharType="end"/>
+      </w:r>
       <w:bookmarkEnd w:id="1"/>
       <w:r>
         <w:t>. Phase space defined by Twiss parameters.</w:t>
@@ -5631,14 +5670,27 @@
       <w:r>
         <w:t xml:space="preserve">Figure </w:t>
       </w:r>
-      <w:fldSimple w:instr=" SEQ Figure \* ARABIC ">
-        <w:r>
-          <w:rPr>
-            <w:noProof/>
-          </w:rPr>
-          <w:t>4</w:t>
-        </w:r>
-      </w:fldSimple>
+      <w:r>
+        <w:fldChar w:fldCharType="begin"/>
+      </w:r>
+      <w:r>
+        <w:instrText xml:space="preserve"> SEQ Figure \* ARABIC </w:instrText>
+      </w:r>
+      <w:r>
+        <w:fldChar w:fldCharType="separate"/>
+      </w:r>
+      <w:r>
+        <w:rPr>
+          <w:noProof/>
+        </w:rPr>
+        <w:t>4</w:t>
+      </w:r>
+      <w:r>
+        <w:rPr>
+          <w:noProof/>
+        </w:rPr>
+        <w:fldChar w:fldCharType="end"/>
+      </w:r>
       <w:bookmarkEnd w:id="2"/>
       <w:r>
         <w:t>. Example of Truncated Gaussian Distribution</w:t>
@@ -6086,14 +6138,27 @@
       <w:r>
         <w:t xml:space="preserve">Figure </w:t>
       </w:r>
-      <w:fldSimple w:instr=" SEQ Figure \* ARABIC ">
-        <w:r>
-          <w:rPr>
-            <w:noProof/>
-          </w:rPr>
-          <w:t>5</w:t>
-        </w:r>
-      </w:fldSimple>
+      <w:r>
+        <w:fldChar w:fldCharType="begin"/>
+      </w:r>
+      <w:r>
+        <w:instrText xml:space="preserve"> SEQ Figure \* ARABIC </w:instrText>
+      </w:r>
+      <w:r>
+        <w:fldChar w:fldCharType="separate"/>
+      </w:r>
+      <w:r>
+        <w:rPr>
+          <w:noProof/>
+        </w:rPr>
+        <w:t>5</w:t>
+      </w:r>
+      <w:r>
+        <w:rPr>
+          <w:noProof/>
+        </w:rPr>
+        <w:fldChar w:fldCharType="end"/>
+      </w:r>
       <w:bookmarkEnd w:id="3"/>
       <w:r>
         <w:t xml:space="preserve">. </w:t>
@@ -6697,14 +6762,27 @@
       <w:r>
         <w:t xml:space="preserve">Figure </w:t>
       </w:r>
-      <w:fldSimple w:instr=" SEQ Figure \* ARABIC ">
-        <w:r>
-          <w:rPr>
-            <w:noProof/>
-          </w:rPr>
-          <w:t>6</w:t>
-        </w:r>
-      </w:fldSimple>
+      <w:r>
+        <w:fldChar w:fldCharType="begin"/>
+      </w:r>
+      <w:r>
+        <w:instrText xml:space="preserve"> SEQ Figure \* ARABIC </w:instrText>
+      </w:r>
+      <w:r>
+        <w:fldChar w:fldCharType="separate"/>
+      </w:r>
+      <w:r>
+        <w:rPr>
+          <w:noProof/>
+        </w:rPr>
+        <w:t>6</w:t>
+      </w:r>
+      <w:r>
+        <w:rPr>
+          <w:noProof/>
+        </w:rPr>
+        <w:fldChar w:fldCharType="end"/>
+      </w:r>
       <w:bookmarkEnd w:id="4"/>
       <w:r>
         <w:t>. Example of Elliptical distribution</w:t>
@@ -7146,7 +7224,19 @@
         <w:rPr>
           <w:sz w:val="22"/>
         </w:rPr>
-        <w:t xml:space="preserve">if the space charge algorithm should be included in simulations. Two algorithms are available: elliptical bunch approximation per </w:t>
+        <w:t xml:space="preserve">if the space charge algorithm should be included in simulations. Two algorithms are available: </w:t>
+      </w:r>
+      <w:r>
+        <w:rPr>
+          <w:sz w:val="22"/>
+        </w:rPr>
+        <w:t>ellipsoid</w:t>
+      </w:r>
+      <w:r>
+        <w:rPr>
+          <w:sz w:val="22"/>
+        </w:rPr>
+        <w:t xml:space="preserve"> bunch approximation per </w:t>
       </w:r>
       <w:proofErr w:type="spellStart"/>
       <w:r>
@@ -7160,7 +7250,19 @@
         <w:rPr>
           <w:sz w:val="22"/>
         </w:rPr>
-        <w:t xml:space="preserve"> formula (COULOMB keyword), and Garnett-</w:t>
+        <w:t xml:space="preserve"> formula (COULOMB keyword), </w:t>
+      </w:r>
+      <w:r>
+        <w:rPr>
+          <w:sz w:val="22"/>
+        </w:rPr>
+        <w:t xml:space="preserve">ellipsoid approximation with 3 elliptic integrals form-factors and the fields outside the bunch (ELLIPTIC) </w:t>
+      </w:r>
+      <w:r>
+        <w:rPr>
+          <w:sz w:val="22"/>
+        </w:rPr>
+        <w:t>and Garnett-</w:t>
       </w:r>
       <w:proofErr w:type="spellStart"/>
       <w:r>
@@ -7180,13 +7282,109 @@
         <w:rPr>
           <w:sz w:val="22"/>
         </w:rPr>
-        <w:t>algorithm (GWMETHOD keyword). If the line is absent, the code will not include space charge in simulation. If no parameters are defined after the SPCHARGE keyword, the code will assume elliptical algorithm. For Garnett-</w:t>
+        <w:t xml:space="preserve">algorithm (GWMETHOD keyword). If the line is absent, the code will not include space charge in simulation. If no parameters are defined after the SPCHARGE keyword, the code will assume </w:t>
       </w:r>
       <w:proofErr w:type="spellStart"/>
       <w:r>
         <w:rPr>
           <w:sz w:val="22"/>
         </w:rPr>
+        <w:t>Lapostolle</w:t>
+      </w:r>
+      <w:proofErr w:type="spellEnd"/>
+      <w:r>
+        <w:rPr>
+          <w:sz w:val="22"/>
+        </w:rPr>
+        <w:t xml:space="preserve"> algorithm. </w:t>
+      </w:r>
+      <w:r>
+        <w:rPr>
+          <w:sz w:val="22"/>
+        </w:rPr>
+        <w:t xml:space="preserve">For </w:t>
+      </w:r>
+      <w:proofErr w:type="spellStart"/>
+      <w:r>
+        <w:rPr>
+          <w:sz w:val="22"/>
+        </w:rPr>
+        <w:t>Lapostolle</w:t>
+      </w:r>
+      <w:proofErr w:type="spellEnd"/>
+      <w:r>
+        <w:rPr>
+          <w:sz w:val="22"/>
+        </w:rPr>
+        <w:t xml:space="preserve"> and Elliptic</w:t>
+      </w:r>
+      <w:r>
+        <w:rPr>
+          <w:sz w:val="22"/>
+        </w:rPr>
+        <w:t xml:space="preserve"> algorithm</w:t>
+      </w:r>
+      <w:r>
+        <w:rPr>
+          <w:sz w:val="22"/>
+        </w:rPr>
+        <w:t>s</w:t>
+      </w:r>
+      <w:r>
+        <w:rPr>
+          <w:sz w:val="22"/>
+        </w:rPr>
+        <w:t xml:space="preserve"> it is optionally possible to define the </w:t>
+      </w:r>
+      <w:r>
+        <w:rPr>
+          <w:sz w:val="22"/>
+        </w:rPr>
+        <w:t>dimensions of the ellipsoid core in</w:t>
+      </w:r>
+      <w:r>
+        <w:rPr>
+          <w:sz w:val="22"/>
+        </w:rPr>
+        <w:t xml:space="preserve"> </w:t>
+      </w:r>
+      <w:proofErr w:type="spellStart"/>
+      <w:r>
+        <w:rPr>
+          <w:sz w:val="22"/>
+        </w:rPr>
+        <w:t>rms</w:t>
+      </w:r>
+      <w:proofErr w:type="spellEnd"/>
+      <w:r>
+        <w:rPr>
+          <w:sz w:val="22"/>
+        </w:rPr>
+        <w:t xml:space="preserve"> values. </w:t>
+      </w:r>
+      <w:r>
+        <w:rPr>
+          <w:sz w:val="22"/>
+        </w:rPr>
+        <w:t>If no slices i</w:t>
+      </w:r>
+      <w:r>
+        <w:rPr>
+          <w:sz w:val="22"/>
+        </w:rPr>
+        <w:t xml:space="preserve">s defined, the code will define each dimension for ellipsoid as 3 rms. </w:t>
+      </w:r>
+      <w:r>
+        <w:rPr>
+          <w:sz w:val="22"/>
+        </w:rPr>
+        <w:t>For Garnett-</w:t>
+      </w:r>
+      <w:proofErr w:type="spellStart"/>
+      <w:r>
+        <w:rPr>
+          <w:sz w:val="22"/>
+        </w:rPr>
         <w:t>Wangler</w:t>
       </w:r>
       <w:proofErr w:type="spellEnd"/>
@@ -7214,18 +7412,61 @@
     </w:p>
     <w:p>
       <w:pPr>
-        <w:rPr>
-          <w:i/>
-          <w:iCs/>
-          <w:sz w:val="22"/>
-        </w:rPr>
-      </w:pPr>
-      <w:r>
-        <w:rPr>
-          <w:i/>
-          <w:iCs/>
-          <w:sz w:val="22"/>
-        </w:rPr>
+        <w:jc w:val="both"/>
+        <w:rPr>
+          <w:sz w:val="22"/>
+        </w:rPr>
+      </w:pPr>
+      <w:r>
+        <w:rPr>
+          <w:sz w:val="22"/>
+        </w:rPr>
+        <w:t xml:space="preserve">WARNING: As for now, </w:t>
+      </w:r>
+      <w:proofErr w:type="spellStart"/>
+      <w:r>
+        <w:rPr>
+          <w:sz w:val="22"/>
+        </w:rPr>
+        <w:t>Granett-Wangler</w:t>
+      </w:r>
+      <w:proofErr w:type="spellEnd"/>
+      <w:r>
+        <w:rPr>
+          <w:sz w:val="22"/>
+        </w:rPr>
+        <w:t xml:space="preserve"> algorithm was disabled from </w:t>
+      </w:r>
+      <w:proofErr w:type="spellStart"/>
+      <w:r>
+        <w:rPr>
+          <w:sz w:val="22"/>
+        </w:rPr>
+        <w:t>simualtions</w:t>
+      </w:r>
+      <w:proofErr w:type="spellEnd"/>
+      <w:r>
+        <w:rPr>
+          <w:sz w:val="22"/>
+        </w:rPr>
+        <w:t>!</w:t>
+      </w:r>
+    </w:p>
+    <w:p>
+      <w:pPr>
+        <w:rPr>
+          <w:i/>
+          <w:iCs/>
+          <w:sz w:val="22"/>
+        </w:rPr>
+      </w:pPr>
+      <w:r>
+        <w:rPr>
+          <w:i/>
+          <w:iCs/>
+          <w:sz w:val="22"/>
+        </w:rPr>
+        <w:lastRenderedPageBreak/>
         <w:t xml:space="preserve">Ex. SPCHARGE </w:t>
       </w:r>
     </w:p>
@@ -7244,6 +7485,31 @@
           <w:sz w:val="22"/>
         </w:rPr>
         <w:t>Ex. SPCHARGE COULOMB</w:t>
+      </w:r>
+    </w:p>
+    <w:p>
+      <w:pPr>
+        <w:rPr>
+          <w:i/>
+          <w:iCs/>
+          <w:sz w:val="22"/>
+        </w:rPr>
+      </w:pPr>
+      <w:r>
+        <w:rPr>
+          <w:i/>
+          <w:iCs/>
+          <w:sz w:val="22"/>
+        </w:rPr>
+        <w:t xml:space="preserve">Ex. SPCHARGE </w:t>
+      </w:r>
+      <w:r>
+        <w:rPr>
+          <w:i/>
+          <w:iCs/>
+          <w:sz w:val="22"/>
+        </w:rPr>
+        <w:t>ELLIPTIC 1.5</w:t>
       </w:r>
     </w:p>
     <w:p>
@@ -7288,7 +7554,6 @@
           <w:sz w:val="22"/>
           <w:u w:val="single"/>
         </w:rPr>
-        <w:lastRenderedPageBreak/>
         <w:t xml:space="preserve">POWER </w:t>
       </w:r>
       <w:r>
@@ -7497,7 +7762,15 @@
         <w:rPr>
           <w:sz w:val="22"/>
         </w:rPr>
-        <w:t xml:space="preserve"> it will be automatically assumed to be zero) </w:t>
+        <w:t xml:space="preserve"> it will be automatically assu</w:t>
+      </w:r>
+      <w:bookmarkStart w:id="5" w:name="_GoBack"/>
+      <w:bookmarkEnd w:id="5"/>
+      <w:r>
+        <w:rPr>
+          <w:sz w:val="22"/>
+        </w:rPr>
+        <w:t xml:space="preserve">med to be zero) </w:t>
       </w:r>
     </w:p>
     <w:p>
@@ -7787,32 +8060,19 @@
           <w:sz w:val="22"/>
         </w:rPr>
       </w:pPr>
-      <w:bookmarkStart w:id="5" w:name="_Ref470276601"/>
+      <w:bookmarkStart w:id="6" w:name="_Ref470276601"/>
       <w:r>
         <w:t xml:space="preserve">Figure </w:t>
       </w:r>
-      <w:r>
-        <w:fldChar w:fldCharType="begin"/>
-      </w:r>
-      <w:r>
-        <w:instrText xml:space="preserve"> SEQ Figure \* ARABIC </w:instrText>
-      </w:r>
-      <w:r>
-        <w:fldChar w:fldCharType="separate"/>
-      </w:r>
-      <w:r>
-        <w:rPr>
-          <w:noProof/>
-        </w:rPr>
-        <w:t>7</w:t>
-      </w:r>
-      <w:r>
-        <w:rPr>
-          <w:noProof/>
-        </w:rPr>
-        <w:fldChar w:fldCharType="end"/>
-      </w:r>
-      <w:bookmarkEnd w:id="5"/>
+      <w:fldSimple w:instr=" SEQ Figure \* ARABIC ">
+        <w:r>
+          <w:rPr>
+            <w:noProof/>
+          </w:rPr>
+          <w:t>7</w:t>
+        </w:r>
+      </w:fldSimple>
+      <w:bookmarkEnd w:id="6"/>
       <w:r>
         <w:t>.</w:t>
       </w:r>
@@ -7895,32 +8155,19 @@
           <w:sz w:val="22"/>
         </w:rPr>
       </w:pPr>
-      <w:bookmarkStart w:id="6" w:name="_Ref470276730"/>
+      <w:bookmarkStart w:id="7" w:name="_Ref470276730"/>
       <w:r>
         <w:t xml:space="preserve">Figure </w:t>
       </w:r>
-      <w:r>
-        <w:fldChar w:fldCharType="begin"/>
-      </w:r>
-      <w:r>
-        <w:instrText xml:space="preserve"> SEQ Figure \* ARABIC </w:instrText>
-      </w:r>
-      <w:r>
-        <w:fldChar w:fldCharType="separate"/>
-      </w:r>
-      <w:r>
-        <w:rPr>
-          <w:noProof/>
-        </w:rPr>
-        <w:t>8</w:t>
-      </w:r>
-      <w:r>
-        <w:rPr>
-          <w:noProof/>
-        </w:rPr>
-        <w:fldChar w:fldCharType="end"/>
-      </w:r>
-      <w:bookmarkEnd w:id="6"/>
+      <w:fldSimple w:instr=" SEQ Figure \* ARABIC ">
+        <w:r>
+          <w:rPr>
+            <w:noProof/>
+          </w:rPr>
+          <w:t>8</w:t>
+        </w:r>
+      </w:fldSimple>
+      <w:bookmarkEnd w:id="7"/>
       <w:r>
         <w:t>.</w:t>
       </w:r>
@@ -9489,37 +9736,78 @@
           <w:iCs/>
           <w:sz w:val="22"/>
         </w:rPr>
+        <w:t xml:space="preserve"> [eV/c], </w:t>
+      </w:r>
+      <w:proofErr w:type="spellStart"/>
+      <w:r>
+        <w:rPr>
+          <w:iCs/>
+          <w:sz w:val="22"/>
+        </w:rPr>
+        <w:t>p</w:t>
+      </w:r>
+      <w:r>
+        <w:rPr>
+          <w:iCs/>
+          <w:sz w:val="22"/>
+          <w:vertAlign w:val="subscript"/>
+        </w:rPr>
+        <w:t>y</w:t>
+      </w:r>
+      <w:proofErr w:type="spellEnd"/>
+      <w:r>
+        <w:rPr>
+          <w:iCs/>
+          <w:sz w:val="22"/>
+        </w:rPr>
+        <w:t xml:space="preserve"> [eV/c], </w:t>
+      </w:r>
+      <w:proofErr w:type="spellStart"/>
+      <w:r>
+        <w:rPr>
+          <w:iCs/>
+          <w:sz w:val="22"/>
+        </w:rPr>
+        <w:t>p</w:t>
+      </w:r>
+      <w:r>
+        <w:rPr>
+          <w:iCs/>
+          <w:sz w:val="22"/>
+          <w:vertAlign w:val="subscript"/>
+        </w:rPr>
+        <w:t>z</w:t>
+      </w:r>
+      <w:proofErr w:type="spellEnd"/>
+      <w:r>
+        <w:rPr>
+          <w:iCs/>
+          <w:sz w:val="22"/>
+        </w:rPr>
+        <w:t xml:space="preserve"> [eV/c], clock [ns], Q</w:t>
+      </w:r>
+      <w:r>
+        <w:rPr>
+          <w:iCs/>
+          <w:sz w:val="22"/>
+          <w:vertAlign w:val="subscript"/>
+        </w:rPr>
+        <w:t>0</w:t>
+      </w:r>
+      <w:r>
+        <w:rPr>
+          <w:iCs/>
+          <w:sz w:val="22"/>
+        </w:rPr>
         <w:t xml:space="preserve"> [</w:t>
       </w:r>
-      <w:r>
-        <w:rPr>
-          <w:iCs/>
-          <w:sz w:val="22"/>
-        </w:rPr>
-        <w:t>eV/c</w:t>
-      </w:r>
-      <w:r>
-        <w:rPr>
-          <w:iCs/>
-          <w:sz w:val="22"/>
-        </w:rPr>
-        <w:t xml:space="preserve">], </w:t>
-      </w:r>
       <w:proofErr w:type="spellStart"/>
       <w:r>
         <w:rPr>
           <w:iCs/>
           <w:sz w:val="22"/>
         </w:rPr>
-        <w:t>p</w:t>
-      </w:r>
-      <w:r>
-        <w:rPr>
-          <w:iCs/>
-          <w:sz w:val="22"/>
-          <w:vertAlign w:val="subscript"/>
-        </w:rPr>
-        <w:t>y</w:t>
+        <w:t>nC</w:t>
       </w:r>
       <w:proofErr w:type="spellEnd"/>
       <w:r>
@@ -9527,111 +9815,7 @@
           <w:iCs/>
           <w:sz w:val="22"/>
         </w:rPr>
-        <w:t xml:space="preserve"> [</w:t>
-      </w:r>
-      <w:r>
-        <w:rPr>
-          <w:iCs/>
-          <w:sz w:val="22"/>
-        </w:rPr>
-        <w:t>eV/c</w:t>
-      </w:r>
-      <w:r>
-        <w:rPr>
-          <w:iCs/>
-          <w:sz w:val="22"/>
-        </w:rPr>
-        <w:t xml:space="preserve">], </w:t>
-      </w:r>
-      <w:proofErr w:type="spellStart"/>
-      <w:r>
-        <w:rPr>
-          <w:iCs/>
-          <w:sz w:val="22"/>
-        </w:rPr>
-        <w:t>p</w:t>
-      </w:r>
-      <w:r>
-        <w:rPr>
-          <w:iCs/>
-          <w:sz w:val="22"/>
-          <w:vertAlign w:val="subscript"/>
-        </w:rPr>
-        <w:t>z</w:t>
-      </w:r>
-      <w:proofErr w:type="spellEnd"/>
-      <w:r>
-        <w:rPr>
-          <w:iCs/>
-          <w:sz w:val="22"/>
-        </w:rPr>
-        <w:t xml:space="preserve"> [</w:t>
-      </w:r>
-      <w:r>
-        <w:rPr>
-          <w:iCs/>
-          <w:sz w:val="22"/>
-        </w:rPr>
-        <w:t>eV/c</w:t>
-      </w:r>
-      <w:r>
-        <w:rPr>
-          <w:iCs/>
-          <w:sz w:val="22"/>
-        </w:rPr>
-        <w:t xml:space="preserve">], </w:t>
-      </w:r>
-      <w:r>
-        <w:rPr>
-          <w:iCs/>
-          <w:sz w:val="22"/>
-        </w:rPr>
-        <w:t>clock [ns], Q</w:t>
-      </w:r>
-      <w:r>
-        <w:rPr>
-          <w:iCs/>
-          <w:sz w:val="22"/>
-          <w:vertAlign w:val="subscript"/>
-        </w:rPr>
-        <w:t>0</w:t>
-      </w:r>
-      <w:r>
-        <w:rPr>
-          <w:iCs/>
-          <w:sz w:val="22"/>
-        </w:rPr>
-        <w:t xml:space="preserve"> [</w:t>
-      </w:r>
-      <w:proofErr w:type="spellStart"/>
-      <w:r>
-        <w:rPr>
-          <w:iCs/>
-          <w:sz w:val="22"/>
-        </w:rPr>
-        <w:t>nC</w:t>
-      </w:r>
-      <w:proofErr w:type="spellEnd"/>
-      <w:r>
-        <w:rPr>
-          <w:iCs/>
-          <w:sz w:val="22"/>
-        </w:rPr>
-        <w:t>], index</w:t>
-      </w:r>
-      <w:r>
-        <w:rPr>
-          <w:iCs/>
-          <w:sz w:val="22"/>
-        </w:rPr>
-        <w:t xml:space="preserve"> []</w:t>
-      </w:r>
-      <w:r>
-        <w:rPr>
-          <w:iCs/>
-          <w:sz w:val="22"/>
-        </w:rPr>
-        <w:t>, status []</w:t>
+        <w:t>], index [], status []</w:t>
       </w:r>
     </w:p>
     <w:p>
@@ -9642,8 +9826,6 @@
           <w:sz w:val="22"/>
         </w:rPr>
       </w:pPr>
-      <w:bookmarkStart w:id="7" w:name="_GoBack"/>
-      <w:bookmarkEnd w:id="7"/>
       <w:r>
         <w:rPr>
           <w:iCs/>
@@ -10075,27 +10257,14 @@
       <w:r>
         <w:t xml:space="preserve">Figure </w:t>
       </w:r>
-      <w:r>
-        <w:fldChar w:fldCharType="begin"/>
-      </w:r>
-      <w:r>
-        <w:instrText xml:space="preserve"> SEQ Figure \* ARABIC </w:instrText>
-      </w:r>
-      <w:r>
-        <w:fldChar w:fldCharType="separate"/>
-      </w:r>
-      <w:r>
-        <w:rPr>
-          <w:noProof/>
-        </w:rPr>
-        <w:t>9</w:t>
-      </w:r>
-      <w:r>
-        <w:rPr>
-          <w:noProof/>
-        </w:rPr>
-        <w:fldChar w:fldCharType="end"/>
-      </w:r>
+      <w:fldSimple w:instr=" SEQ Figure \* ARABIC ">
+        <w:r>
+          <w:rPr>
+            <w:noProof/>
+          </w:rPr>
+          <w:t>9</w:t>
+        </w:r>
+      </w:fldSimple>
       <w:bookmarkEnd w:id="8"/>
       <w:r>
         <w:t>.</w:t>
@@ -10471,27 +10640,14 @@
       <w:r>
         <w:t xml:space="preserve">Figure </w:t>
       </w:r>
-      <w:r>
-        <w:fldChar w:fldCharType="begin"/>
-      </w:r>
-      <w:r>
-        <w:instrText xml:space="preserve"> SEQ Figure \* ARABIC </w:instrText>
-      </w:r>
-      <w:r>
-        <w:fldChar w:fldCharType="separate"/>
-      </w:r>
-      <w:r>
-        <w:rPr>
-          <w:noProof/>
-        </w:rPr>
-        <w:t>10</w:t>
-      </w:r>
-      <w:r>
-        <w:rPr>
-          <w:noProof/>
-        </w:rPr>
-        <w:fldChar w:fldCharType="end"/>
-      </w:r>
+      <w:fldSimple w:instr=" SEQ Figure \* ARABIC ">
+        <w:r>
+          <w:rPr>
+            <w:noProof/>
+          </w:rPr>
+          <w:t>10</w:t>
+        </w:r>
+      </w:fldSimple>
       <w:bookmarkEnd w:id="9"/>
       <w:r>
         <w:t>. Results visualization interface</w:t>
@@ -12835,7 +12991,7 @@
 </file>
 
 <file path=customXml/itemProps1.xml><?xml version="1.0" encoding="utf-8"?>
-<ds:datastoreItem xmlns:ds="http://schemas.openxmlformats.org/officeDocument/2006/customXml" ds:itemID="{E9209726-4F05-415D-AF20-EE55891DB481}">
+<ds:datastoreItem xmlns:ds="http://schemas.openxmlformats.org/officeDocument/2006/customXml" ds:itemID="{DB1F81E5-08A6-411C-BB18-BC60AFE80729}">
   <ds:schemaRefs>
     <ds:schemaRef ds:uri="http://schemas.openxmlformats.org/officeDocument/2006/bibliography"/>
   </ds:schemaRefs>

</xml_diff>